<commit_message>
rombak no 1,2, no 3 sisa komen
</commit_message>
<xml_diff>
--- a/Laporan Midtest.docx
+++ b/Laporan Midtest.docx
@@ -3,31 +3,477 @@
 <w:document xmlns:wpc="http://schemas.microsoft.com/office/word/2010/wordprocessingCanvas" xmlns:cx="http://schemas.microsoft.com/office/drawing/2014/chartex" xmlns:cx1="http://schemas.microsoft.com/office/drawing/2015/9/8/chartex" xmlns:cx2="http://schemas.microsoft.com/office/drawing/2015/10/21/chartex" xmlns:cx3="http://schemas.microsoft.com/office/drawing/2016/5/9/chartex" xmlns:cx4="http://schemas.microsoft.com/office/drawing/2016/5/10/chartex" xmlns:cx5="http://schemas.microsoft.com/office/drawing/2016/5/11/chartex" xmlns:cx6="http://schemas.microsoft.com/office/drawing/2016/5/12/chartex" xmlns:cx7="http://schemas.microsoft.com/office/drawing/2016/5/13/chartex" xmlns:cx8="http://schemas.microsoft.com/office/drawing/2016/5/14/chartex" xmlns:mc="http://schemas.openxmlformats.org/markup-compatibility/2006" xmlns:aink="http://schemas.microsoft.com/office/drawing/2016/ink" xmlns:am3d="http://schemas.microsoft.com/office/drawing/2017/model3d" xmlns:o="urn:schemas-microsoft-com:office:office" xmlns:oel="http://schemas.microsoft.com/office/2019/extlst" xmlns:r="http://schemas.openxmlformats.org/officeDocument/2006/relationships" xmlns:m="http://schemas.openxmlformats.org/officeDocument/2006/math" xmlns:v="urn:schemas-microsoft-com:vml" xmlns:wp14="http://schemas.microsoft.com/office/word/2010/wordprocessingDrawing" xmlns:wp="http://schemas.openxmlformats.org/drawingml/2006/wordprocessingDrawing" xmlns:w10="urn:schemas-microsoft-com:office:word" xmlns:w="http://schemas.openxmlformats.org/wordprocessingml/2006/main" xmlns:w14="http://schemas.microsoft.com/office/word/2010/wordml" xmlns:w15="http://schemas.microsoft.com/office/word/2012/wordml" xmlns:w16cex="http://schemas.microsoft.com/office/word/2018/wordml/cex" xmlns:w16cid="http://schemas.microsoft.com/office/word/2016/wordml/cid" xmlns:w16="http://schemas.microsoft.com/office/word/2018/wordml" xmlns:w16du="http://schemas.microsoft.com/office/word/2023/wordml/word16du" xmlns:w16sdtdh="http://schemas.microsoft.com/office/word/2020/wordml/sdtdatahash" xmlns:w16se="http://schemas.microsoft.com/office/word/2015/wordml/symex" xmlns:wpg="http://schemas.microsoft.com/office/word/2010/wordprocessingGroup" xmlns:wpi="http://schemas.microsoft.com/office/word/2010/wordprocessingInk" xmlns:wne="http://schemas.microsoft.com/office/word/2006/wordml" xmlns:wps="http://schemas.microsoft.com/office/word/2010/wordprocessingShape" mc:Ignorable="w14 w15 w16se w16cid w16 w16cex w16sdtdh w16du wp14">
   <w:body>
     <w:p>
-      <w:r>
-        <w:t>Nama</w:t>
-      </w:r>
-      <w:r>
-        <w:tab/>
-        <w:t>: Stefi Lauren</w:t>
-      </w:r>
-    </w:p>
-    <w:p>
-      <w:r>
-        <w:t>NIM</w:t>
-      </w:r>
-      <w:r>
-        <w:tab/>
-        <w:t>: 535230150</w:t>
-      </w:r>
-    </w:p>
-    <w:p>
-      <w:pPr>
-        <w:pBdr>
-          <w:bottom w:val="single" w:sz="6" w:space="1" w:color="auto"/>
-        </w:pBdr>
-      </w:pPr>
-      <w:r>
-        <w:t>Laporan Midtest Backend Programming</w:t>
+      <w:pPr>
+        <w:pStyle w:val="NormalWeb"/>
+        <w:shd w:val="clear" w:color="auto" w:fill="FFFFFF"/>
+        <w:spacing w:before="0" w:beforeAutospacing="0" w:after="0" w:afterAutospacing="0"/>
+        <w:jc w:val="center"/>
+      </w:pPr>
+      <w:r>
+        <w:rPr>
+          <w:b/>
+          <w:bCs/>
+          <w:color w:val="000000"/>
+          <w:sz w:val="32"/>
+          <w:szCs w:val="32"/>
+        </w:rPr>
+        <w:t>LAPORAN UJIAN TENGAH SEMESTER  </w:t>
+      </w:r>
+    </w:p>
+    <w:p>
+      <w:pPr>
+        <w:pStyle w:val="NormalWeb"/>
+        <w:shd w:val="clear" w:color="auto" w:fill="FFFFFF"/>
+        <w:spacing w:before="0" w:beforeAutospacing="0" w:after="0" w:afterAutospacing="0"/>
+        <w:jc w:val="center"/>
+        <w:rPr>
+          <w:b/>
+          <w:bCs/>
+          <w:color w:val="000000"/>
+          <w:sz w:val="32"/>
+          <w:szCs w:val="32"/>
+        </w:rPr>
+      </w:pPr>
+      <w:r>
+        <w:rPr>
+          <w:b/>
+          <w:bCs/>
+          <w:color w:val="000000"/>
+          <w:sz w:val="32"/>
+          <w:szCs w:val="32"/>
+        </w:rPr>
+        <w:t>BACK END PROGRAMMING</w:t>
+      </w:r>
+    </w:p>
+    <w:p>
+      <w:pPr>
+        <w:pStyle w:val="NormalWeb"/>
+        <w:shd w:val="clear" w:color="auto" w:fill="FFFFFF"/>
+        <w:spacing w:before="0" w:beforeAutospacing="0" w:after="0" w:afterAutospacing="0"/>
+        <w:jc w:val="center"/>
+        <w:rPr>
+          <w:b/>
+          <w:bCs/>
+          <w:color w:val="000000"/>
+          <w:sz w:val="32"/>
+          <w:szCs w:val="32"/>
+        </w:rPr>
+      </w:pPr>
+    </w:p>
+    <w:p>
+      <w:pPr>
+        <w:pStyle w:val="NormalWeb"/>
+        <w:shd w:val="clear" w:color="auto" w:fill="FFFFFF"/>
+        <w:spacing w:before="0" w:beforeAutospacing="0" w:after="0" w:afterAutospacing="0"/>
+        <w:jc w:val="center"/>
+        <w:rPr>
+          <w:b/>
+          <w:bCs/>
+          <w:color w:val="000000"/>
+          <w:sz w:val="32"/>
+          <w:szCs w:val="32"/>
+        </w:rPr>
+      </w:pPr>
+    </w:p>
+    <w:p>
+      <w:pPr>
+        <w:pStyle w:val="NormalWeb"/>
+        <w:shd w:val="clear" w:color="auto" w:fill="FFFFFF"/>
+        <w:spacing w:before="0" w:beforeAutospacing="0" w:after="0" w:afterAutospacing="0"/>
+        <w:jc w:val="center"/>
+        <w:rPr>
+          <w:b/>
+          <w:bCs/>
+          <w:color w:val="000000"/>
+          <w:sz w:val="32"/>
+          <w:szCs w:val="32"/>
+        </w:rPr>
+      </w:pPr>
+    </w:p>
+    <w:p>
+      <w:pPr>
+        <w:pStyle w:val="NormalWeb"/>
+        <w:shd w:val="clear" w:color="auto" w:fill="FFFFFF"/>
+        <w:spacing w:before="0" w:beforeAutospacing="0" w:after="0" w:afterAutospacing="0"/>
+        <w:jc w:val="center"/>
+      </w:pPr>
+    </w:p>
+    <w:p>
+      <w:pPr>
+        <w:pStyle w:val="NormalWeb"/>
+        <w:shd w:val="clear" w:color="auto" w:fill="FFFFFF"/>
+        <w:spacing w:before="0" w:beforeAutospacing="0" w:after="0" w:afterAutospacing="0"/>
+        <w:jc w:val="center"/>
+      </w:pPr>
+      <w:r>
+        <w:rPr>
+          <w:b/>
+          <w:bCs/>
+          <w:color w:val="000000"/>
+          <w:sz w:val="32"/>
+          <w:szCs w:val="32"/>
+        </w:rPr>
+        <w:t> </w:t>
+      </w:r>
+    </w:p>
+    <w:p>
+      <w:pPr>
+        <w:pStyle w:val="NormalWeb"/>
+        <w:shd w:val="clear" w:color="auto" w:fill="FFFFFF"/>
+        <w:spacing w:before="0" w:beforeAutospacing="0" w:after="0" w:afterAutospacing="0"/>
+        <w:jc w:val="center"/>
+      </w:pPr>
+      <w:r>
+        <w:rPr>
+          <w:b/>
+          <w:bCs/>
+          <w:color w:val="000000"/>
+          <w:sz w:val="32"/>
+          <w:szCs w:val="32"/>
+        </w:rPr>
+        <w:t> </w:t>
+      </w:r>
+    </w:p>
+    <w:p>
+      <w:pPr>
+        <w:pStyle w:val="NormalWeb"/>
+        <w:shd w:val="clear" w:color="auto" w:fill="FFFFFF"/>
+        <w:spacing w:before="0" w:beforeAutospacing="0" w:after="0" w:afterAutospacing="0"/>
+        <w:jc w:val="center"/>
+      </w:pPr>
+      <w:r>
+        <w:rPr>
+          <w:b/>
+          <w:bCs/>
+          <w:noProof/>
+          <w:color w:val="000000"/>
+          <w:sz w:val="32"/>
+          <w:szCs w:val="32"/>
+          <w:bdr w:val="none" w:sz="0" w:space="0" w:color="auto" w:frame="1"/>
+        </w:rPr>
+        <w:drawing>
+          <wp:inline distT="0" distB="0" distL="0" distR="0" wp14:anchorId="53F29133" wp14:editId="33C84893">
+            <wp:extent cx="2496530" cy="3023857"/>
+            <wp:effectExtent l="0" t="0" r="0" b="5715"/>
+            <wp:docPr id="389723219" name="Picture 1"/>
+            <wp:cNvGraphicFramePr>
+              <a:graphicFrameLocks xmlns:a="http://schemas.openxmlformats.org/drawingml/2006/main" noChangeAspect="1"/>
+            </wp:cNvGraphicFramePr>
+            <a:graphic xmlns:a="http://schemas.openxmlformats.org/drawingml/2006/main">
+              <a:graphicData uri="http://schemas.openxmlformats.org/drawingml/2006/picture">
+                <pic:pic xmlns:pic="http://schemas.openxmlformats.org/drawingml/2006/picture">
+                  <pic:nvPicPr>
+                    <pic:cNvPr id="0" name="Picture 1"/>
+                    <pic:cNvPicPr>
+                      <a:picLocks noChangeAspect="1" noChangeArrowheads="1"/>
+                    </pic:cNvPicPr>
+                  </pic:nvPicPr>
+                  <pic:blipFill>
+                    <a:blip r:embed="rId5" cstate="print">
+                      <a:extLst>
+                        <a:ext uri="{28A0092B-C50C-407E-A947-70E740481C1C}">
+                          <a14:useLocalDpi xmlns:a14="http://schemas.microsoft.com/office/drawing/2010/main" val="0"/>
+                        </a:ext>
+                      </a:extLst>
+                    </a:blip>
+                    <a:srcRect/>
+                    <a:stretch>
+                      <a:fillRect/>
+                    </a:stretch>
+                  </pic:blipFill>
+                  <pic:spPr bwMode="auto">
+                    <a:xfrm>
+                      <a:off x="0" y="0"/>
+                      <a:ext cx="2502360" cy="3030919"/>
+                    </a:xfrm>
+                    <a:prstGeom prst="rect">
+                      <a:avLst/>
+                    </a:prstGeom>
+                    <a:noFill/>
+                    <a:ln>
+                      <a:noFill/>
+                    </a:ln>
+                  </pic:spPr>
+                </pic:pic>
+              </a:graphicData>
+            </a:graphic>
+          </wp:inline>
+        </w:drawing>
+      </w:r>
+    </w:p>
+    <w:p>
+      <w:pPr>
+        <w:pStyle w:val="NormalWeb"/>
+        <w:shd w:val="clear" w:color="auto" w:fill="FFFFFF"/>
+        <w:spacing w:before="0" w:beforeAutospacing="0" w:after="0" w:afterAutospacing="0"/>
+        <w:jc w:val="center"/>
+        <w:rPr>
+          <w:b/>
+          <w:bCs/>
+          <w:color w:val="000000"/>
+          <w:sz w:val="32"/>
+          <w:szCs w:val="32"/>
+        </w:rPr>
+      </w:pPr>
+      <w:r>
+        <w:rPr>
+          <w:b/>
+          <w:bCs/>
+          <w:color w:val="000000"/>
+          <w:sz w:val="32"/>
+          <w:szCs w:val="32"/>
+        </w:rPr>
+        <w:t> </w:t>
+      </w:r>
+    </w:p>
+    <w:p>
+      <w:pPr>
+        <w:pStyle w:val="NormalWeb"/>
+        <w:shd w:val="clear" w:color="auto" w:fill="FFFFFF"/>
+        <w:spacing w:before="0" w:beforeAutospacing="0" w:after="0" w:afterAutospacing="0"/>
+        <w:jc w:val="center"/>
+      </w:pPr>
+    </w:p>
+    <w:p>
+      <w:pPr>
+        <w:pStyle w:val="NormalWeb"/>
+        <w:shd w:val="clear" w:color="auto" w:fill="FFFFFF"/>
+        <w:spacing w:before="0" w:beforeAutospacing="0" w:after="0" w:afterAutospacing="0"/>
+        <w:jc w:val="center"/>
+      </w:pPr>
+      <w:r>
+        <w:rPr>
+          <w:b/>
+          <w:bCs/>
+          <w:color w:val="000000"/>
+          <w:sz w:val="32"/>
+          <w:szCs w:val="32"/>
+        </w:rPr>
+        <w:t> </w:t>
+      </w:r>
+    </w:p>
+    <w:p>
+      <w:pPr>
+        <w:pStyle w:val="NormalWeb"/>
+        <w:shd w:val="clear" w:color="auto" w:fill="FFFFFF"/>
+        <w:spacing w:before="0" w:beforeAutospacing="0" w:after="0" w:afterAutospacing="0"/>
+        <w:jc w:val="center"/>
+      </w:pPr>
+      <w:r>
+        <w:rPr>
+          <w:b/>
+          <w:bCs/>
+          <w:color w:val="000000"/>
+          <w:sz w:val="32"/>
+          <w:szCs w:val="32"/>
+        </w:rPr>
+        <w:t> </w:t>
+      </w:r>
+    </w:p>
+    <w:p>
+      <w:pPr>
+        <w:pStyle w:val="NormalWeb"/>
+        <w:shd w:val="clear" w:color="auto" w:fill="FFFFFF"/>
+        <w:spacing w:before="0" w:beforeAutospacing="0" w:after="0" w:afterAutospacing="0"/>
+        <w:jc w:val="center"/>
+      </w:pPr>
+      <w:r>
+        <w:rPr>
+          <w:b/>
+          <w:bCs/>
+          <w:color w:val="000000"/>
+          <w:sz w:val="28"/>
+          <w:szCs w:val="28"/>
+        </w:rPr>
+        <w:t>Oleh</w:t>
+      </w:r>
+      <w:r>
+        <w:rPr>
+          <w:b/>
+          <w:bCs/>
+          <w:color w:val="000000"/>
+          <w:sz w:val="28"/>
+          <w:szCs w:val="28"/>
+        </w:rPr>
+        <w:t>  </w:t>
+      </w:r>
+    </w:p>
+    <w:p>
+      <w:pPr>
+        <w:pStyle w:val="NormalWeb"/>
+        <w:shd w:val="clear" w:color="auto" w:fill="FFFFFF"/>
+        <w:spacing w:before="0" w:beforeAutospacing="0" w:after="0" w:afterAutospacing="0"/>
+        <w:ind w:left="2160" w:firstLine="720"/>
+      </w:pPr>
+      <w:r>
+        <w:rPr>
+          <w:b/>
+          <w:bCs/>
+          <w:color w:val="000000"/>
+          <w:sz w:val="28"/>
+          <w:szCs w:val="28"/>
+        </w:rPr>
+        <w:t>Stefi Lauren - 535230150</w:t>
+      </w:r>
+    </w:p>
+    <w:p>
+      <w:pPr>
+        <w:pStyle w:val="NormalWeb"/>
+        <w:shd w:val="clear" w:color="auto" w:fill="FFFFFF"/>
+        <w:spacing w:before="0" w:beforeAutospacing="0" w:after="0" w:afterAutospacing="0"/>
+        <w:ind w:left="2160" w:firstLine="720"/>
+      </w:pPr>
+    </w:p>
+    <w:p>
+      <w:pPr>
+        <w:pStyle w:val="NormalWeb"/>
+        <w:shd w:val="clear" w:color="auto" w:fill="FFFFFF"/>
+        <w:spacing w:before="0" w:beforeAutospacing="0" w:after="0" w:afterAutospacing="0"/>
+        <w:ind w:left="2160" w:firstLine="720"/>
+      </w:pPr>
+    </w:p>
+    <w:p>
+      <w:pPr>
+        <w:pStyle w:val="NormalWeb"/>
+        <w:shd w:val="clear" w:color="auto" w:fill="FFFFFF"/>
+        <w:spacing w:before="0" w:beforeAutospacing="0" w:after="0" w:afterAutospacing="0"/>
+        <w:ind w:left="2160" w:firstLine="720"/>
+      </w:pPr>
+    </w:p>
+    <w:p>
+      <w:pPr>
+        <w:pStyle w:val="NormalWeb"/>
+        <w:shd w:val="clear" w:color="auto" w:fill="FFFFFF"/>
+        <w:spacing w:before="0" w:beforeAutospacing="0" w:after="0" w:afterAutospacing="0"/>
+        <w:ind w:left="2160" w:firstLine="720"/>
+      </w:pPr>
+    </w:p>
+    <w:p>
+      <w:pPr>
+        <w:pStyle w:val="NormalWeb"/>
+        <w:shd w:val="clear" w:color="auto" w:fill="FFFFFF"/>
+        <w:spacing w:before="0" w:beforeAutospacing="0" w:after="0" w:afterAutospacing="0"/>
+        <w:ind w:left="2160" w:firstLine="720"/>
+      </w:pPr>
+    </w:p>
+    <w:p>
+      <w:pPr>
+        <w:pStyle w:val="NormalWeb"/>
+        <w:shd w:val="clear" w:color="auto" w:fill="FFFFFF"/>
+        <w:spacing w:before="0" w:beforeAutospacing="0" w:after="0" w:afterAutospacing="0"/>
+        <w:ind w:left="2160" w:firstLine="720"/>
+      </w:pPr>
+    </w:p>
+    <w:p>
+      <w:pPr>
+        <w:pStyle w:val="NormalWeb"/>
+        <w:shd w:val="clear" w:color="auto" w:fill="FFFFFF"/>
+        <w:spacing w:before="0" w:beforeAutospacing="0" w:after="0" w:afterAutospacing="0"/>
+        <w:ind w:left="2160" w:firstLine="720"/>
+      </w:pPr>
+    </w:p>
+    <w:p>
+      <w:pPr>
+        <w:pStyle w:val="NormalWeb"/>
+        <w:shd w:val="clear" w:color="auto" w:fill="FFFFFF"/>
+        <w:spacing w:before="0" w:beforeAutospacing="0" w:after="0" w:afterAutospacing="0"/>
+      </w:pPr>
+    </w:p>
+    <w:p>
+      <w:pPr>
+        <w:pStyle w:val="NormalWeb"/>
+        <w:shd w:val="clear" w:color="auto" w:fill="FFFFFF"/>
+        <w:spacing w:before="0" w:beforeAutospacing="0" w:after="0" w:afterAutospacing="0"/>
+      </w:pPr>
+    </w:p>
+    <w:p>
+      <w:pPr>
+        <w:pStyle w:val="NormalWeb"/>
+        <w:shd w:val="clear" w:color="auto" w:fill="FFFFFF"/>
+        <w:spacing w:before="0" w:beforeAutospacing="0" w:after="0" w:afterAutospacing="0"/>
+        <w:jc w:val="center"/>
+      </w:pPr>
+      <w:r>
+        <w:rPr>
+          <w:b/>
+          <w:bCs/>
+          <w:color w:val="000000"/>
+          <w:sz w:val="28"/>
+          <w:szCs w:val="28"/>
+        </w:rPr>
+        <w:t> </w:t>
+      </w:r>
+    </w:p>
+    <w:p>
+      <w:pPr>
+        <w:pStyle w:val="NormalWeb"/>
+        <w:shd w:val="clear" w:color="auto" w:fill="FFFFFF"/>
+        <w:spacing w:before="0" w:beforeAutospacing="0" w:after="0" w:afterAutospacing="0"/>
+        <w:jc w:val="center"/>
+      </w:pPr>
+      <w:r>
+        <w:rPr>
+          <w:b/>
+          <w:bCs/>
+          <w:color w:val="000000"/>
+          <w:sz w:val="28"/>
+          <w:szCs w:val="28"/>
+        </w:rPr>
+        <w:t>PROGRAM STUDI TEKNIK INFORMATIKA </w:t>
+      </w:r>
+    </w:p>
+    <w:p>
+      <w:pPr>
+        <w:pStyle w:val="NormalWeb"/>
+        <w:shd w:val="clear" w:color="auto" w:fill="FFFFFF"/>
+        <w:spacing w:before="0" w:beforeAutospacing="0" w:after="0" w:afterAutospacing="0"/>
+        <w:jc w:val="center"/>
+      </w:pPr>
+      <w:r>
+        <w:rPr>
+          <w:b/>
+          <w:bCs/>
+          <w:color w:val="000000"/>
+          <w:sz w:val="28"/>
+          <w:szCs w:val="28"/>
+        </w:rPr>
+        <w:t>FAKULTAS TEKNOLOGI INFORMASI </w:t>
+      </w:r>
+    </w:p>
+    <w:p>
+      <w:pPr>
+        <w:pStyle w:val="NormalWeb"/>
+        <w:shd w:val="clear" w:color="auto" w:fill="FFFFFF"/>
+        <w:spacing w:before="0" w:beforeAutospacing="0" w:after="0" w:afterAutospacing="0"/>
+        <w:jc w:val="center"/>
+      </w:pPr>
+      <w:r>
+        <w:rPr>
+          <w:b/>
+          <w:bCs/>
+          <w:color w:val="000000"/>
+          <w:sz w:val="28"/>
+          <w:szCs w:val="28"/>
+        </w:rPr>
+        <w:t>UNIVERSITAS TARUMANAGARA </w:t>
+      </w:r>
+    </w:p>
+    <w:p>
+      <w:pPr>
+        <w:pStyle w:val="NormalWeb"/>
+        <w:shd w:val="clear" w:color="auto" w:fill="FFFFFF"/>
+        <w:spacing w:before="0" w:beforeAutospacing="0" w:after="0" w:afterAutospacing="0"/>
+        <w:jc w:val="center"/>
+      </w:pPr>
+      <w:r>
+        <w:rPr>
+          <w:b/>
+          <w:bCs/>
+          <w:color w:val="000000"/>
+          <w:sz w:val="28"/>
+          <w:szCs w:val="28"/>
+        </w:rPr>
+        <w:t>APRIL 2024 </w:t>
       </w:r>
     </w:p>
     <w:p>
@@ -39,6 +485,7 @@
         </w:numPr>
       </w:pPr>
       <w:r>
+        <w:lastRenderedPageBreak/>
         <w:t>Pagination dan Filter</w:t>
       </w:r>
     </w:p>
@@ -63,6 +510,9 @@
         <w:pStyle w:val="ListParagraph"/>
       </w:pPr>
       <w:r>
+        <w:rPr>
+          <w:noProof/>
+        </w:rPr>
         <w:drawing>
           <wp:inline distT="0" distB="0" distL="0" distR="0" wp14:anchorId="1914EB6C" wp14:editId="52985378">
             <wp:extent cx="4753638" cy="600159"/>
@@ -79,7 +529,7 @@
                     <pic:cNvPicPr/>
                   </pic:nvPicPr>
                   <pic:blipFill>
-                    <a:blip r:embed="rId5"/>
+                    <a:blip r:embed="rId6"/>
                     <a:stretch>
                       <a:fillRect/>
                     </a:stretch>
@@ -113,6 +563,23 @@
         <w:pStyle w:val="ListParagraph"/>
       </w:pPr>
       <w:r>
+        <w:t>Menampilkan data semua user yang berjumlah 10. Karena page_number dan page_size tidak diatur, maka menampilkan seluruh data (default) di halaman ke-1 (default). Karena query search juga tidak diberikan, maka tidak ada data spesifik yang dicari sehingga semua data user akan muncul. Karena query sort tidak ada, maka data akan ditampilkan berdasarkan email (default) secara ascending</w:t>
+      </w:r>
+      <w:r>
+        <w:t xml:space="preserve"> (default)</w:t>
+      </w:r>
+      <w:r>
+        <w:t>.</w:t>
+      </w:r>
+    </w:p>
+    <w:p>
+      <w:pPr>
+        <w:pStyle w:val="ListParagraph"/>
+      </w:pPr>
+      <w:r>
+        <w:rPr>
+          <w:noProof/>
+        </w:rPr>
         <w:drawing>
           <wp:inline distT="0" distB="0" distL="0" distR="0" wp14:anchorId="617ACA26" wp14:editId="705D1683">
             <wp:extent cx="5943600" cy="3498215"/>
@@ -129,7 +596,7 @@
                     <pic:cNvPicPr/>
                   </pic:nvPicPr>
                   <pic:blipFill>
-                    <a:blip r:embed="rId6"/>
+                    <a:blip r:embed="rId7"/>
                     <a:stretch>
                       <a:fillRect/>
                     </a:stretch>
@@ -178,6 +645,7 @@
         <w:rPr>
           <w:b/>
           <w:bCs/>
+          <w:noProof/>
         </w:rPr>
         <w:drawing>
           <wp:inline distT="0" distB="0" distL="0" distR="0" wp14:anchorId="6D5C66FB" wp14:editId="6978566C">
@@ -195,7 +663,7 @@
                     <pic:cNvPicPr/>
                   </pic:nvPicPr>
                   <pic:blipFill>
-                    <a:blip r:embed="rId7"/>
+                    <a:blip r:embed="rId8"/>
                     <a:stretch>
                       <a:fillRect/>
                     </a:stretch>
@@ -229,6 +697,40 @@
         <w:pStyle w:val="ListParagraph"/>
       </w:pPr>
       <w:r>
+        <w:t xml:space="preserve">Menampilkan data semua user yang berjumlah 10. </w:t>
+      </w:r>
+      <w:r>
+        <w:t xml:space="preserve">Karena </w:t>
+      </w:r>
+      <w:r>
+        <w:t>page_size tidak diatur, maka menampilkan seluruh data (default) di halaman ke-1 (</w:t>
+      </w:r>
+      <w:r>
+        <w:t>sesuai page_number</w:t>
+      </w:r>
+      <w:r>
+        <w:t>). Karena query search juga tidak diberikan, maka tidak ada data spesifik yang dicari sehingga semua data user akan muncul. Karena query sort tidak ada, maka data akan ditampilkan berdasarkan email (default) secara ascending</w:t>
+      </w:r>
+      <w:r>
+        <w:t xml:space="preserve"> (default)</w:t>
+      </w:r>
+      <w:r>
+        <w:t>.</w:t>
+      </w:r>
+    </w:p>
+    <w:p>
+      <w:pPr>
+        <w:pStyle w:val="ListParagraph"/>
+      </w:pPr>
+    </w:p>
+    <w:p>
+      <w:pPr>
+        <w:pStyle w:val="ListParagraph"/>
+      </w:pPr>
+      <w:r>
+        <w:rPr>
+          <w:noProof/>
+        </w:rPr>
         <w:lastRenderedPageBreak/>
         <w:drawing>
           <wp:inline distT="0" distB="0" distL="0" distR="0" wp14:anchorId="500F4A1E" wp14:editId="44CDE1EB">
@@ -246,7 +748,7 @@
                     <pic:cNvPicPr/>
                   </pic:nvPicPr>
                   <pic:blipFill>
-                    <a:blip r:embed="rId8"/>
+                    <a:blip r:embed="rId9"/>
                     <a:stretch>
                       <a:fillRect/>
                     </a:stretch>
@@ -271,20 +773,43 @@
       <w:pPr>
         <w:pStyle w:val="ListParagraph"/>
       </w:pPr>
-      <w:r>
-        <w:t>Contoh 3</w:t>
-      </w:r>
-    </w:p>
-    <w:p>
-      <w:pPr>
-        <w:pStyle w:val="ListParagraph"/>
-      </w:pPr>
-      <w:r>
+    </w:p>
+    <w:p>
+      <w:pPr>
+        <w:pStyle w:val="ListParagraph"/>
+        <w:rPr>
+          <w:b/>
+          <w:bCs/>
+        </w:rPr>
+      </w:pPr>
+      <w:r>
+        <w:rPr>
+          <w:b/>
+          <w:bCs/>
+        </w:rPr>
+        <w:t xml:space="preserve">Contoh </w:t>
+      </w:r>
+      <w:r>
+        <w:rPr>
+          <w:b/>
+          <w:bCs/>
+        </w:rPr>
+        <w:t>3</w:t>
+      </w:r>
+    </w:p>
+    <w:p>
+      <w:pPr>
+        <w:pStyle w:val="ListParagraph"/>
+      </w:pPr>
+      <w:r>
+        <w:rPr>
+          <w:noProof/>
+        </w:rPr>
         <w:drawing>
-          <wp:inline distT="0" distB="0" distL="0" distR="0" wp14:anchorId="249ED9E0" wp14:editId="11F396A2">
-            <wp:extent cx="5943600" cy="503555"/>
-            <wp:effectExtent l="0" t="0" r="0" b="0"/>
-            <wp:docPr id="986787503" name="Picture 1"/>
+          <wp:inline distT="0" distB="0" distL="0" distR="0" wp14:anchorId="4479C09A" wp14:editId="449B2952">
+            <wp:extent cx="5943600" cy="358140"/>
+            <wp:effectExtent l="0" t="0" r="0" b="3810"/>
+            <wp:docPr id="764429122" name="Picture 1"/>
             <wp:cNvGraphicFramePr>
               <a:graphicFrameLocks xmlns:a="http://schemas.openxmlformats.org/drawingml/2006/main" noChangeAspect="1"/>
             </wp:cNvGraphicFramePr>
@@ -292,11 +817,11 @@
               <a:graphicData uri="http://schemas.openxmlformats.org/drawingml/2006/picture">
                 <pic:pic xmlns:pic="http://schemas.openxmlformats.org/drawingml/2006/picture">
                   <pic:nvPicPr>
-                    <pic:cNvPr id="986787503" name=""/>
+                    <pic:cNvPr id="764429122" name=""/>
                     <pic:cNvPicPr/>
                   </pic:nvPicPr>
                   <pic:blipFill>
-                    <a:blip r:embed="rId9"/>
+                    <a:blip r:embed="rId10"/>
                     <a:stretch>
                       <a:fillRect/>
                     </a:stretch>
@@ -304,7 +829,7 @@
                   <pic:spPr>
                     <a:xfrm>
                       <a:off x="0" y="0"/>
-                      <a:ext cx="5943600" cy="503555"/>
+                      <a:ext cx="5943600" cy="358140"/>
                     </a:xfrm>
                     <a:prstGeom prst="rect">
                       <a:avLst/>
@@ -321,6 +846,11 @@
       <w:pPr>
         <w:pStyle w:val="ListParagraph"/>
       </w:pPr>
+    </w:p>
+    <w:p>
+      <w:pPr>
+        <w:pStyle w:val="ListParagraph"/>
+      </w:pPr>
       <w:r>
         <w:t>Output:</w:t>
       </w:r>
@@ -330,11 +860,52 @@
         <w:pStyle w:val="ListParagraph"/>
       </w:pPr>
       <w:r>
+        <w:t xml:space="preserve">Menampilkan </w:t>
+      </w:r>
+      <w:r>
+        <w:t>3 data user</w:t>
+      </w:r>
+      <w:r>
+        <w:t xml:space="preserve"> (</w:t>
+      </w:r>
+      <w:r>
+        <w:t>sesuai page_size</w:t>
+      </w:r>
+      <w:r>
+        <w:t>) di halaman ke-1 (</w:t>
+      </w:r>
+      <w:r>
+        <w:t>sesuai page_number</w:t>
+      </w:r>
+      <w:r>
+        <w:t>). Karena query search juga tidak diberikan, maka tidak ada data spesifik yang dicari sehingga semua data user akan muncul. Karena query sort tidak ada, maka data akan ditampilkan berdasarkan email (default) secara ascending</w:t>
+      </w:r>
+      <w:r>
+        <w:t xml:space="preserve"> (default)</w:t>
+      </w:r>
+      <w:r>
+        <w:t>.</w:t>
+      </w:r>
+    </w:p>
+    <w:p>
+      <w:pPr>
+        <w:pStyle w:val="ListParagraph"/>
+      </w:pPr>
+    </w:p>
+    <w:p>
+      <w:pPr>
+        <w:pStyle w:val="ListParagraph"/>
+      </w:pPr>
+      <w:r>
+        <w:rPr>
+          <w:noProof/>
+        </w:rPr>
+        <w:lastRenderedPageBreak/>
         <w:drawing>
-          <wp:inline distT="0" distB="0" distL="0" distR="0" wp14:anchorId="3E76DD49" wp14:editId="3F72BFF0">
+          <wp:inline distT="0" distB="0" distL="0" distR="0" wp14:anchorId="24714C4F" wp14:editId="10DE0D6E">
             <wp:extent cx="5943600" cy="3498215"/>
             <wp:effectExtent l="0" t="0" r="0" b="6985"/>
-            <wp:docPr id="1716130322" name="Picture 1"/>
+            <wp:docPr id="1208520250" name="Picture 1"/>
             <wp:cNvGraphicFramePr>
               <a:graphicFrameLocks xmlns:a="http://schemas.openxmlformats.org/drawingml/2006/main" noChangeAspect="1"/>
             </wp:cNvGraphicFramePr>
@@ -342,11 +913,11 @@
               <a:graphicData uri="http://schemas.openxmlformats.org/drawingml/2006/picture">
                 <pic:pic xmlns:pic="http://schemas.openxmlformats.org/drawingml/2006/picture">
                   <pic:nvPicPr>
-                    <pic:cNvPr id="1716130322" name=""/>
+                    <pic:cNvPr id="1208520250" name=""/>
                     <pic:cNvPicPr/>
                   </pic:nvPicPr>
                   <pic:blipFill>
-                    <a:blip r:embed="rId10"/>
+                    <a:blip r:embed="rId11"/>
                     <a:stretch>
                       <a:fillRect/>
                     </a:stretch>
@@ -370,22 +941,39 @@
     <w:p>
       <w:pPr>
         <w:pStyle w:val="ListParagraph"/>
-      </w:pPr>
-      <w:r>
-        <w:t>Contoh 4</w:t>
-      </w:r>
-    </w:p>
-    <w:p>
-      <w:pPr>
-        <w:pStyle w:val="ListParagraph"/>
-      </w:pPr>
-      <w:r>
-        <w:lastRenderedPageBreak/>
+        <w:rPr>
+          <w:b/>
+          <w:bCs/>
+        </w:rPr>
+      </w:pPr>
+      <w:r>
+        <w:rPr>
+          <w:b/>
+          <w:bCs/>
+        </w:rPr>
+        <w:t xml:space="preserve">Contoh </w:t>
+      </w:r>
+      <w:r>
+        <w:rPr>
+          <w:b/>
+          <w:bCs/>
+        </w:rPr>
+        <w:t>4</w:t>
+      </w:r>
+    </w:p>
+    <w:p>
+      <w:pPr>
+        <w:pStyle w:val="ListParagraph"/>
+      </w:pPr>
+      <w:r>
+        <w:rPr>
+          <w:noProof/>
+        </w:rPr>
         <w:drawing>
-          <wp:inline distT="0" distB="0" distL="0" distR="0" wp14:anchorId="4479C09A" wp14:editId="449B2952">
-            <wp:extent cx="5943600" cy="358140"/>
-            <wp:effectExtent l="0" t="0" r="0" b="3810"/>
-            <wp:docPr id="764429122" name="Picture 1"/>
+          <wp:inline distT="0" distB="0" distL="0" distR="0" wp14:anchorId="2D32B906" wp14:editId="1D969602">
+            <wp:extent cx="5943600" cy="454660"/>
+            <wp:effectExtent l="0" t="0" r="0" b="2540"/>
+            <wp:docPr id="928978251" name="Picture 1"/>
             <wp:cNvGraphicFramePr>
               <a:graphicFrameLocks xmlns:a="http://schemas.openxmlformats.org/drawingml/2006/main" noChangeAspect="1"/>
             </wp:cNvGraphicFramePr>
@@ -393,11 +981,11 @@
               <a:graphicData uri="http://schemas.openxmlformats.org/drawingml/2006/picture">
                 <pic:pic xmlns:pic="http://schemas.openxmlformats.org/drawingml/2006/picture">
                   <pic:nvPicPr>
-                    <pic:cNvPr id="764429122" name=""/>
+                    <pic:cNvPr id="928978251" name=""/>
                     <pic:cNvPicPr/>
                   </pic:nvPicPr>
                   <pic:blipFill>
-                    <a:blip r:embed="rId11"/>
+                    <a:blip r:embed="rId12"/>
                     <a:stretch>
                       <a:fillRect/>
                     </a:stretch>
@@ -405,7 +993,7 @@
                   <pic:spPr>
                     <a:xfrm>
                       <a:off x="0" y="0"/>
-                      <a:ext cx="5943600" cy="358140"/>
+                      <a:ext cx="5943600" cy="454660"/>
                     </a:xfrm>
                     <a:prstGeom prst="rect">
                       <a:avLst/>
@@ -422,11 +1010,6 @@
       <w:pPr>
         <w:pStyle w:val="ListParagraph"/>
       </w:pPr>
-    </w:p>
-    <w:p>
-      <w:pPr>
-        <w:pStyle w:val="ListParagraph"/>
-      </w:pPr>
       <w:r>
         <w:t>Output:</w:t>
       </w:r>
@@ -436,11 +1019,52 @@
         <w:pStyle w:val="ListParagraph"/>
       </w:pPr>
       <w:r>
+        <w:t xml:space="preserve">Menampilkan data semua user yang berjumlah 10. Karena page_number dan page_size tidak diatur, maka menampilkan seluruh data (default) di halaman ke-1 (default). Karena query search juga tidak diberikan, maka tidak ada data spesifik yang dicari sehingga semua data user akan muncul. </w:t>
+      </w:r>
+      <w:r>
+        <w:t>Data</w:t>
+      </w:r>
+      <w:r>
+        <w:t xml:space="preserve"> akan ditampilkan berdasarkan </w:t>
+      </w:r>
+      <w:r>
+        <w:t>nam</w:t>
+      </w:r>
+      <w:r>
+        <w:t>e</w:t>
+      </w:r>
+      <w:r>
+        <w:t xml:space="preserve"> </w:t>
+      </w:r>
+      <w:r>
+        <w:t xml:space="preserve">secara </w:t>
+      </w:r>
+      <w:r>
+        <w:t>descending (sesuai query sort)</w:t>
+      </w:r>
+      <w:r>
+        <w:t>.</w:t>
+      </w:r>
+    </w:p>
+    <w:p>
+      <w:pPr>
+        <w:pStyle w:val="ListParagraph"/>
+      </w:pPr>
+    </w:p>
+    <w:p>
+      <w:pPr>
+        <w:pStyle w:val="ListParagraph"/>
+      </w:pPr>
+      <w:r>
+        <w:rPr>
+          <w:noProof/>
+        </w:rPr>
+        <w:lastRenderedPageBreak/>
         <w:drawing>
-          <wp:inline distT="0" distB="0" distL="0" distR="0" wp14:anchorId="24714C4F" wp14:editId="10DE0D6E">
+          <wp:inline distT="0" distB="0" distL="0" distR="0" wp14:anchorId="274F9053" wp14:editId="5DB912BD">
             <wp:extent cx="5943600" cy="3498215"/>
             <wp:effectExtent l="0" t="0" r="0" b="6985"/>
-            <wp:docPr id="1208520250" name="Picture 1"/>
+            <wp:docPr id="1116591945" name="Picture 1"/>
             <wp:cNvGraphicFramePr>
               <a:graphicFrameLocks xmlns:a="http://schemas.openxmlformats.org/drawingml/2006/main" noChangeAspect="1"/>
             </wp:cNvGraphicFramePr>
@@ -448,11 +1072,11 @@
               <a:graphicData uri="http://schemas.openxmlformats.org/drawingml/2006/picture">
                 <pic:pic xmlns:pic="http://schemas.openxmlformats.org/drawingml/2006/picture">
                   <pic:nvPicPr>
-                    <pic:cNvPr id="1208520250" name=""/>
+                    <pic:cNvPr id="1116591945" name=""/>
                     <pic:cNvPicPr/>
                   </pic:nvPicPr>
                   <pic:blipFill>
-                    <a:blip r:embed="rId12"/>
+                    <a:blip r:embed="rId13"/>
                     <a:stretch>
                       <a:fillRect/>
                     </a:stretch>
@@ -476,21 +1100,37 @@
     <w:p>
       <w:pPr>
         <w:pStyle w:val="ListParagraph"/>
-      </w:pPr>
-      <w:r>
-        <w:t>Contoh 5</w:t>
-      </w:r>
-    </w:p>
-    <w:p>
-      <w:pPr>
-        <w:pStyle w:val="ListParagraph"/>
-      </w:pPr>
-      <w:r>
+        <w:rPr>
+          <w:b/>
+          <w:bCs/>
+        </w:rPr>
+      </w:pPr>
+      <w:r>
+        <w:rPr>
+          <w:b/>
+          <w:bCs/>
+        </w:rPr>
+        <w:t>Contoh 5:</w:t>
+      </w:r>
+    </w:p>
+    <w:p>
+      <w:pPr>
+        <w:pStyle w:val="ListParagraph"/>
+        <w:rPr>
+          <w:b/>
+          <w:bCs/>
+        </w:rPr>
+      </w:pPr>
+      <w:r>
+        <w:rPr>
+          <w:b/>
+          <w:bCs/>
+        </w:rPr>
         <w:drawing>
-          <wp:inline distT="0" distB="0" distL="0" distR="0" wp14:anchorId="2D32B906" wp14:editId="1D969602">
-            <wp:extent cx="5943600" cy="454660"/>
-            <wp:effectExtent l="0" t="0" r="0" b="2540"/>
-            <wp:docPr id="928978251" name="Picture 1"/>
+          <wp:inline distT="0" distB="0" distL="0" distR="0" wp14:anchorId="772FF57C" wp14:editId="6F0258C2">
+            <wp:extent cx="5943600" cy="521970"/>
+            <wp:effectExtent l="0" t="0" r="0" b="0"/>
+            <wp:docPr id="1722040753" name="Picture 1"/>
             <wp:cNvGraphicFramePr>
               <a:graphicFrameLocks xmlns:a="http://schemas.openxmlformats.org/drawingml/2006/main" noChangeAspect="1"/>
             </wp:cNvGraphicFramePr>
@@ -498,11 +1138,11 @@
               <a:graphicData uri="http://schemas.openxmlformats.org/drawingml/2006/picture">
                 <pic:pic xmlns:pic="http://schemas.openxmlformats.org/drawingml/2006/picture">
                   <pic:nvPicPr>
-                    <pic:cNvPr id="928978251" name=""/>
+                    <pic:cNvPr id="1722040753" name=""/>
                     <pic:cNvPicPr/>
                   </pic:nvPicPr>
                   <pic:blipFill>
-                    <a:blip r:embed="rId13"/>
+                    <a:blip r:embed="rId14"/>
                     <a:stretch>
                       <a:fillRect/>
                     </a:stretch>
@@ -510,7 +1150,7 @@
                   <pic:spPr>
                     <a:xfrm>
                       <a:off x="0" y="0"/>
-                      <a:ext cx="5943600" cy="454660"/>
+                      <a:ext cx="5943600" cy="521970"/>
                     </a:xfrm>
                     <a:prstGeom prst="rect">
                       <a:avLst/>
@@ -536,12 +1176,61 @@
         <w:pStyle w:val="ListParagraph"/>
       </w:pPr>
       <w:r>
+        <w:t xml:space="preserve">Menampilkan data semua user yang berjumlah 10. Karena page_number dan page_size tidak diatur, maka menampilkan seluruh data (default) di halaman ke-1 (default). Karena query search juga tidak diberikan, maka tidak ada data spesifik yang dicari sehingga semua data user akan muncul. Data akan ditampilkan berdasarkan </w:t>
+      </w:r>
+      <w:r>
+        <w:t>email</w:t>
+      </w:r>
+      <w:r>
+        <w:t xml:space="preserve"> secara</w:t>
+      </w:r>
+      <w:r>
+        <w:t xml:space="preserve"> ascending</w:t>
+      </w:r>
+      <w:r>
+        <w:t xml:space="preserve"> (</w:t>
+      </w:r>
+      <w:r>
+        <w:t>default</w:t>
+      </w:r>
+      <w:r>
+        <w:t>)</w:t>
+      </w:r>
+      <w:r>
+        <w:t xml:space="preserve"> karena query nya meminta sort bukan secara email atau name (di luar ketentuan)</w:t>
+      </w:r>
+      <w:r>
+        <w:t>.</w:t>
+      </w:r>
+    </w:p>
+    <w:p>
+      <w:pPr>
+        <w:pStyle w:val="ListParagraph"/>
+        <w:rPr>
+          <w:b/>
+          <w:bCs/>
+        </w:rPr>
+      </w:pPr>
+    </w:p>
+    <w:p>
+      <w:pPr>
+        <w:pStyle w:val="ListParagraph"/>
+        <w:rPr>
+          <w:b/>
+          <w:bCs/>
+        </w:rPr>
+      </w:pPr>
+      <w:r>
+        <w:rPr>
+          <w:b/>
+          <w:bCs/>
+        </w:rPr>
         <w:lastRenderedPageBreak/>
         <w:drawing>
-          <wp:inline distT="0" distB="0" distL="0" distR="0" wp14:anchorId="274F9053" wp14:editId="5DB912BD">
+          <wp:inline distT="0" distB="0" distL="0" distR="0" wp14:anchorId="459D2949" wp14:editId="36593F83">
             <wp:extent cx="5943600" cy="3498215"/>
             <wp:effectExtent l="0" t="0" r="0" b="6985"/>
-            <wp:docPr id="1116591945" name="Picture 1"/>
+            <wp:docPr id="1598308167" name="Picture 1"/>
             <wp:cNvGraphicFramePr>
               <a:graphicFrameLocks xmlns:a="http://schemas.openxmlformats.org/drawingml/2006/main" noChangeAspect="1"/>
             </wp:cNvGraphicFramePr>
@@ -549,11 +1238,11 @@
               <a:graphicData uri="http://schemas.openxmlformats.org/drawingml/2006/picture">
                 <pic:pic xmlns:pic="http://schemas.openxmlformats.org/drawingml/2006/picture">
                   <pic:nvPicPr>
-                    <pic:cNvPr id="1116591945" name=""/>
+                    <pic:cNvPr id="1598308167" name=""/>
                     <pic:cNvPicPr/>
                   </pic:nvPicPr>
                   <pic:blipFill>
-                    <a:blip r:embed="rId14"/>
+                    <a:blip r:embed="rId15"/>
                     <a:stretch>
                       <a:fillRect/>
                     </a:stretch>
@@ -577,21 +1266,37 @@
     <w:p>
       <w:pPr>
         <w:pStyle w:val="ListParagraph"/>
-      </w:pPr>
-      <w:r>
+        <w:rPr>
+          <w:b/>
+          <w:bCs/>
+        </w:rPr>
+      </w:pPr>
+      <w:r>
+        <w:rPr>
+          <w:b/>
+          <w:bCs/>
+        </w:rPr>
         <w:t>Contoh 6</w:t>
       </w:r>
     </w:p>
     <w:p>
       <w:pPr>
         <w:pStyle w:val="ListParagraph"/>
-      </w:pPr>
-      <w:r>
+        <w:rPr>
+          <w:b/>
+          <w:bCs/>
+        </w:rPr>
+      </w:pPr>
+      <w:r>
+        <w:rPr>
+          <w:b/>
+          <w:bCs/>
+        </w:rPr>
         <w:drawing>
-          <wp:inline distT="0" distB="0" distL="0" distR="0" wp14:anchorId="07960CE5" wp14:editId="5A16C3EA">
-            <wp:extent cx="5943600" cy="471170"/>
-            <wp:effectExtent l="0" t="0" r="0" b="5080"/>
-            <wp:docPr id="1370703036" name="Picture 1"/>
+          <wp:inline distT="0" distB="0" distL="0" distR="0" wp14:anchorId="0FF4784E" wp14:editId="403AFC99">
+            <wp:extent cx="5943600" cy="396240"/>
+            <wp:effectExtent l="0" t="0" r="0" b="3810"/>
+            <wp:docPr id="1689346970" name="Picture 1"/>
             <wp:cNvGraphicFramePr>
               <a:graphicFrameLocks xmlns:a="http://schemas.openxmlformats.org/drawingml/2006/main" noChangeAspect="1"/>
             </wp:cNvGraphicFramePr>
@@ -599,11 +1304,11 @@
               <a:graphicData uri="http://schemas.openxmlformats.org/drawingml/2006/picture">
                 <pic:pic xmlns:pic="http://schemas.openxmlformats.org/drawingml/2006/picture">
                   <pic:nvPicPr>
-                    <pic:cNvPr id="1370703036" name=""/>
+                    <pic:cNvPr id="1689346970" name=""/>
                     <pic:cNvPicPr/>
                   </pic:nvPicPr>
                   <pic:blipFill>
-                    <a:blip r:embed="rId15"/>
+                    <a:blip r:embed="rId16"/>
                     <a:stretch>
                       <a:fillRect/>
                     </a:stretch>
@@ -611,7 +1316,7 @@
                   <pic:spPr>
                     <a:xfrm>
                       <a:off x="0" y="0"/>
-                      <a:ext cx="5943600" cy="471170"/>
+                      <a:ext cx="5943600" cy="396240"/>
                     </a:xfrm>
                     <a:prstGeom prst="rect">
                       <a:avLst/>
@@ -637,11 +1342,51 @@
         <w:pStyle w:val="ListParagraph"/>
       </w:pPr>
       <w:r>
+        <w:t>Menampilkan data semua user yang</w:t>
+      </w:r>
+      <w:r>
+        <w:t xml:space="preserve"> sudah di search</w:t>
+      </w:r>
+      <w:r>
+        <w:t xml:space="preserve"> berjumlah </w:t>
+      </w:r>
+      <w:r>
+        <w:t>3.</w:t>
+      </w:r>
+      <w:r>
+        <w:t xml:space="preserve"> Karena page_number dan page_size tidak diatur, maka menampilkan seluruh data (default) di halaman ke-1 (default). </w:t>
+      </w:r>
+      <w:r>
+        <w:t>Data yang ditampilkan adalah data yang name-nya mengandung huruf v (sesuai search).</w:t>
+      </w:r>
+      <w:r>
+        <w:t>Data akan ditampilkan berdasarkan nam</w:t>
+      </w:r>
+      <w:r>
+        <w:t>e</w:t>
+      </w:r>
+      <w:r>
+        <w:t xml:space="preserve"> secara descending (sesuai query sort).</w:t>
+      </w:r>
+    </w:p>
+    <w:p>
+      <w:pPr>
+        <w:pStyle w:val="ListParagraph"/>
+      </w:pPr>
+    </w:p>
+    <w:p>
+      <w:pPr>
+        <w:pStyle w:val="ListParagraph"/>
+      </w:pPr>
+      <w:r>
+        <w:rPr>
+          <w:noProof/>
+        </w:rPr>
         <w:drawing>
-          <wp:inline distT="0" distB="0" distL="0" distR="0" wp14:anchorId="0AEE9FFE" wp14:editId="57D99731">
+          <wp:inline distT="0" distB="0" distL="0" distR="0" wp14:anchorId="483B97DB" wp14:editId="23AF17B4">
             <wp:extent cx="5943600" cy="3498215"/>
             <wp:effectExtent l="0" t="0" r="0" b="6985"/>
-            <wp:docPr id="2128013635" name="Picture 1"/>
+            <wp:docPr id="645086696" name="Picture 1"/>
             <wp:cNvGraphicFramePr>
               <a:graphicFrameLocks xmlns:a="http://schemas.openxmlformats.org/drawingml/2006/main" noChangeAspect="1"/>
             </wp:cNvGraphicFramePr>
@@ -649,11 +1394,11 @@
               <a:graphicData uri="http://schemas.openxmlformats.org/drawingml/2006/picture">
                 <pic:pic xmlns:pic="http://schemas.openxmlformats.org/drawingml/2006/picture">
                   <pic:nvPicPr>
-                    <pic:cNvPr id="2128013635" name=""/>
+                    <pic:cNvPr id="645086696" name=""/>
                     <pic:cNvPicPr/>
                   </pic:nvPicPr>
                   <pic:blipFill>
-                    <a:blip r:embed="rId16"/>
+                    <a:blip r:embed="rId17"/>
                     <a:stretch>
                       <a:fillRect/>
                     </a:stretch>
@@ -677,7 +1422,155 @@
     <w:p>
       <w:pPr>
         <w:pStyle w:val="ListParagraph"/>
-      </w:pPr>
+        <w:rPr>
+          <w:b/>
+          <w:bCs/>
+        </w:rPr>
+      </w:pPr>
+      <w:r>
+        <w:rPr>
+          <w:b/>
+          <w:bCs/>
+        </w:rPr>
+        <w:lastRenderedPageBreak/>
+        <w:t>Contoh 7</w:t>
+      </w:r>
+    </w:p>
+    <w:p>
+      <w:pPr>
+        <w:pStyle w:val="ListParagraph"/>
+      </w:pPr>
+      <w:r>
+        <w:drawing>
+          <wp:inline distT="0" distB="0" distL="0" distR="0" wp14:anchorId="496FCD98" wp14:editId="5B8DE75E">
+            <wp:extent cx="5943600" cy="306070"/>
+            <wp:effectExtent l="0" t="0" r="0" b="0"/>
+            <wp:docPr id="588605837" name="Picture 1"/>
+            <wp:cNvGraphicFramePr>
+              <a:graphicFrameLocks xmlns:a="http://schemas.openxmlformats.org/drawingml/2006/main" noChangeAspect="1"/>
+            </wp:cNvGraphicFramePr>
+            <a:graphic xmlns:a="http://schemas.openxmlformats.org/drawingml/2006/main">
+              <a:graphicData uri="http://schemas.openxmlformats.org/drawingml/2006/picture">
+                <pic:pic xmlns:pic="http://schemas.openxmlformats.org/drawingml/2006/picture">
+                  <pic:nvPicPr>
+                    <pic:cNvPr id="588605837" name=""/>
+                    <pic:cNvPicPr/>
+                  </pic:nvPicPr>
+                  <pic:blipFill>
+                    <a:blip r:embed="rId18"/>
+                    <a:stretch>
+                      <a:fillRect/>
+                    </a:stretch>
+                  </pic:blipFill>
+                  <pic:spPr>
+                    <a:xfrm>
+                      <a:off x="0" y="0"/>
+                      <a:ext cx="5943600" cy="306070"/>
+                    </a:xfrm>
+                    <a:prstGeom prst="rect">
+                      <a:avLst/>
+                    </a:prstGeom>
+                  </pic:spPr>
+                </pic:pic>
+              </a:graphicData>
+            </a:graphic>
+          </wp:inline>
+        </w:drawing>
+      </w:r>
+    </w:p>
+    <w:p>
+      <w:pPr>
+        <w:pStyle w:val="ListParagraph"/>
+      </w:pPr>
+      <w:r>
+        <w:t>Output:</w:t>
+      </w:r>
+    </w:p>
+    <w:p>
+      <w:pPr>
+        <w:pStyle w:val="ListParagraph"/>
+      </w:pPr>
+      <w:r>
+        <w:t xml:space="preserve">Menampilkan </w:t>
+      </w:r>
+      <w:r>
+        <w:t>data user berjumlah 3</w:t>
+      </w:r>
+      <w:r>
+        <w:t xml:space="preserve"> (</w:t>
+      </w:r>
+      <w:r>
+        <w:t>sesuai query page_size</w:t>
+      </w:r>
+      <w:r>
+        <w:t>) di halaman ke-</w:t>
+      </w:r>
+      <w:r>
+        <w:t>2</w:t>
+      </w:r>
+      <w:r>
+        <w:t xml:space="preserve"> (</w:t>
+      </w:r>
+      <w:r>
+        <w:t>sesuai query page_number</w:t>
+      </w:r>
+      <w:r>
+        <w:t xml:space="preserve">). Data yang ditampilkan adalah data yang name-nya mengandung huruf </w:t>
+      </w:r>
+      <w:r>
+        <w:t>a</w:t>
+      </w:r>
+      <w:r>
+        <w:t xml:space="preserve"> (sesuai search).</w:t>
+      </w:r>
+      <w:r>
+        <w:t xml:space="preserve"> </w:t>
+      </w:r>
+      <w:r>
+        <w:t>Data akan ditampilkan berdasarkan name secara descending (sesuai query sort).</w:t>
+      </w:r>
+    </w:p>
+    <w:p>
+      <w:pPr>
+        <w:pStyle w:val="ListParagraph"/>
+      </w:pPr>
+      <w:r>
+        <w:drawing>
+          <wp:inline distT="0" distB="0" distL="0" distR="0" wp14:anchorId="6102A93C" wp14:editId="2F93393D">
+            <wp:extent cx="5943600" cy="3498215"/>
+            <wp:effectExtent l="0" t="0" r="0" b="6985"/>
+            <wp:docPr id="2104721209" name="Picture 1"/>
+            <wp:cNvGraphicFramePr>
+              <a:graphicFrameLocks xmlns:a="http://schemas.openxmlformats.org/drawingml/2006/main" noChangeAspect="1"/>
+            </wp:cNvGraphicFramePr>
+            <a:graphic xmlns:a="http://schemas.openxmlformats.org/drawingml/2006/main">
+              <a:graphicData uri="http://schemas.openxmlformats.org/drawingml/2006/picture">
+                <pic:pic xmlns:pic="http://schemas.openxmlformats.org/drawingml/2006/picture">
+                  <pic:nvPicPr>
+                    <pic:cNvPr id="2104721209" name=""/>
+                    <pic:cNvPicPr/>
+                  </pic:nvPicPr>
+                  <pic:blipFill>
+                    <a:blip r:embed="rId19"/>
+                    <a:stretch>
+                      <a:fillRect/>
+                    </a:stretch>
+                  </pic:blipFill>
+                  <pic:spPr>
+                    <a:xfrm>
+                      <a:off x="0" y="0"/>
+                      <a:ext cx="5943600" cy="3498215"/>
+                    </a:xfrm>
+                    <a:prstGeom prst="rect">
+                      <a:avLst/>
+                    </a:prstGeom>
+                  </pic:spPr>
+                </pic:pic>
+              </a:graphicData>
+            </a:graphic>
+          </wp:inline>
+        </w:drawing>
+      </w:r>
     </w:p>
     <w:p>
       <w:pPr>
@@ -688,9 +1581,693 @@
         </w:numPr>
       </w:pPr>
       <w:r>
+        <w:t>Login Attempts Limit</w:t>
+      </w:r>
+    </w:p>
+    <w:p>
+      <w:pPr>
+        <w:pStyle w:val="ListParagraph"/>
+      </w:pPr>
+      <w:r>
+        <w:t>Salah password 1 kali:</w:t>
+      </w:r>
+    </w:p>
+    <w:p>
+      <w:pPr>
+        <w:pStyle w:val="ListParagraph"/>
+      </w:pPr>
+      <w:r>
+        <w:drawing>
+          <wp:inline distT="0" distB="0" distL="0" distR="0" wp14:anchorId="252C8B83" wp14:editId="493DF023">
+            <wp:extent cx="5943600" cy="3498215"/>
+            <wp:effectExtent l="0" t="0" r="0" b="6985"/>
+            <wp:docPr id="1227680907" name="Picture 1"/>
+            <wp:cNvGraphicFramePr>
+              <a:graphicFrameLocks xmlns:a="http://schemas.openxmlformats.org/drawingml/2006/main" noChangeAspect="1"/>
+            </wp:cNvGraphicFramePr>
+            <a:graphic xmlns:a="http://schemas.openxmlformats.org/drawingml/2006/main">
+              <a:graphicData uri="http://schemas.openxmlformats.org/drawingml/2006/picture">
+                <pic:pic xmlns:pic="http://schemas.openxmlformats.org/drawingml/2006/picture">
+                  <pic:nvPicPr>
+                    <pic:cNvPr id="1227680907" name=""/>
+                    <pic:cNvPicPr/>
+                  </pic:nvPicPr>
+                  <pic:blipFill>
+                    <a:blip r:embed="rId20"/>
+                    <a:stretch>
+                      <a:fillRect/>
+                    </a:stretch>
+                  </pic:blipFill>
+                  <pic:spPr>
+                    <a:xfrm>
+                      <a:off x="0" y="0"/>
+                      <a:ext cx="5943600" cy="3498215"/>
+                    </a:xfrm>
+                    <a:prstGeom prst="rect">
+                      <a:avLst/>
+                    </a:prstGeom>
+                  </pic:spPr>
+                </pic:pic>
+              </a:graphicData>
+            </a:graphic>
+          </wp:inline>
+        </w:drawing>
+      </w:r>
+    </w:p>
+    <w:p>
+      <w:pPr>
+        <w:pStyle w:val="ListParagraph"/>
+      </w:pPr>
+      <w:r>
         <w:lastRenderedPageBreak/>
-        <w:t>Login Attempts Limit</w:t>
-      </w:r>
+        <w:t xml:space="preserve">Salah password 2 kali: </w:t>
+      </w:r>
+    </w:p>
+    <w:p>
+      <w:pPr>
+        <w:pStyle w:val="ListParagraph"/>
+      </w:pPr>
+      <w:r>
+        <w:drawing>
+          <wp:inline distT="0" distB="0" distL="0" distR="0" wp14:anchorId="23CBEE21" wp14:editId="1ABAABF3">
+            <wp:extent cx="5943600" cy="3498215"/>
+            <wp:effectExtent l="0" t="0" r="0" b="6985"/>
+            <wp:docPr id="935126334" name="Picture 1"/>
+            <wp:cNvGraphicFramePr>
+              <a:graphicFrameLocks xmlns:a="http://schemas.openxmlformats.org/drawingml/2006/main" noChangeAspect="1"/>
+            </wp:cNvGraphicFramePr>
+            <a:graphic xmlns:a="http://schemas.openxmlformats.org/drawingml/2006/main">
+              <a:graphicData uri="http://schemas.openxmlformats.org/drawingml/2006/picture">
+                <pic:pic xmlns:pic="http://schemas.openxmlformats.org/drawingml/2006/picture">
+                  <pic:nvPicPr>
+                    <pic:cNvPr id="935126334" name=""/>
+                    <pic:cNvPicPr/>
+                  </pic:nvPicPr>
+                  <pic:blipFill>
+                    <a:blip r:embed="rId21"/>
+                    <a:stretch>
+                      <a:fillRect/>
+                    </a:stretch>
+                  </pic:blipFill>
+                  <pic:spPr>
+                    <a:xfrm>
+                      <a:off x="0" y="0"/>
+                      <a:ext cx="5943600" cy="3498215"/>
+                    </a:xfrm>
+                    <a:prstGeom prst="rect">
+                      <a:avLst/>
+                    </a:prstGeom>
+                  </pic:spPr>
+                </pic:pic>
+              </a:graphicData>
+            </a:graphic>
+          </wp:inline>
+        </w:drawing>
+      </w:r>
+    </w:p>
+    <w:p>
+      <w:pPr>
+        <w:pStyle w:val="ListParagraph"/>
+      </w:pPr>
+      <w:r>
+        <w:t>Salah password 3 kali:</w:t>
+      </w:r>
+    </w:p>
+    <w:p>
+      <w:pPr>
+        <w:pStyle w:val="ListParagraph"/>
+      </w:pPr>
+      <w:r>
+        <w:drawing>
+          <wp:inline distT="0" distB="0" distL="0" distR="0" wp14:anchorId="4EDCD196" wp14:editId="63CB92D0">
+            <wp:extent cx="5943600" cy="3498215"/>
+            <wp:effectExtent l="0" t="0" r="0" b="6985"/>
+            <wp:docPr id="1388666721" name="Picture 1"/>
+            <wp:cNvGraphicFramePr>
+              <a:graphicFrameLocks xmlns:a="http://schemas.openxmlformats.org/drawingml/2006/main" noChangeAspect="1"/>
+            </wp:cNvGraphicFramePr>
+            <a:graphic xmlns:a="http://schemas.openxmlformats.org/drawingml/2006/main">
+              <a:graphicData uri="http://schemas.openxmlformats.org/drawingml/2006/picture">
+                <pic:pic xmlns:pic="http://schemas.openxmlformats.org/drawingml/2006/picture">
+                  <pic:nvPicPr>
+                    <pic:cNvPr id="1388666721" name=""/>
+                    <pic:cNvPicPr/>
+                  </pic:nvPicPr>
+                  <pic:blipFill>
+                    <a:blip r:embed="rId22"/>
+                    <a:stretch>
+                      <a:fillRect/>
+                    </a:stretch>
+                  </pic:blipFill>
+                  <pic:spPr>
+                    <a:xfrm>
+                      <a:off x="0" y="0"/>
+                      <a:ext cx="5943600" cy="3498215"/>
+                    </a:xfrm>
+                    <a:prstGeom prst="rect">
+                      <a:avLst/>
+                    </a:prstGeom>
+                  </pic:spPr>
+                </pic:pic>
+              </a:graphicData>
+            </a:graphic>
+          </wp:inline>
+        </w:drawing>
+      </w:r>
+    </w:p>
+    <w:p>
+      <w:pPr>
+        <w:pStyle w:val="ListParagraph"/>
+      </w:pPr>
+      <w:r>
+        <w:t>Password benar. Attempt direset.</w:t>
+      </w:r>
+    </w:p>
+    <w:p>
+      <w:pPr>
+        <w:pStyle w:val="ListParagraph"/>
+      </w:pPr>
+      <w:r>
+        <w:lastRenderedPageBreak/>
+        <w:drawing>
+          <wp:inline distT="0" distB="0" distL="0" distR="0" wp14:anchorId="1D85546A" wp14:editId="64CF5D8A">
+            <wp:extent cx="5943600" cy="3498215"/>
+            <wp:effectExtent l="0" t="0" r="0" b="6985"/>
+            <wp:docPr id="981307204" name="Picture 1"/>
+            <wp:cNvGraphicFramePr>
+              <a:graphicFrameLocks xmlns:a="http://schemas.openxmlformats.org/drawingml/2006/main" noChangeAspect="1"/>
+            </wp:cNvGraphicFramePr>
+            <a:graphic xmlns:a="http://schemas.openxmlformats.org/drawingml/2006/main">
+              <a:graphicData uri="http://schemas.openxmlformats.org/drawingml/2006/picture">
+                <pic:pic xmlns:pic="http://schemas.openxmlformats.org/drawingml/2006/picture">
+                  <pic:nvPicPr>
+                    <pic:cNvPr id="981307204" name=""/>
+                    <pic:cNvPicPr/>
+                  </pic:nvPicPr>
+                  <pic:blipFill>
+                    <a:blip r:embed="rId23"/>
+                    <a:stretch>
+                      <a:fillRect/>
+                    </a:stretch>
+                  </pic:blipFill>
+                  <pic:spPr>
+                    <a:xfrm>
+                      <a:off x="0" y="0"/>
+                      <a:ext cx="5943600" cy="3498215"/>
+                    </a:xfrm>
+                    <a:prstGeom prst="rect">
+                      <a:avLst/>
+                    </a:prstGeom>
+                  </pic:spPr>
+                </pic:pic>
+              </a:graphicData>
+            </a:graphic>
+          </wp:inline>
+        </w:drawing>
+      </w:r>
+    </w:p>
+    <w:p>
+      <w:pPr>
+        <w:pStyle w:val="ListParagraph"/>
+      </w:pPr>
+      <w:r>
+        <w:t>Password salah lagi</w:t>
+      </w:r>
+      <w:r>
+        <w:t xml:space="preserve"> sampai 5 kali</w:t>
+      </w:r>
+      <w:r>
+        <w:t xml:space="preserve">: </w:t>
+      </w:r>
+    </w:p>
+    <w:p>
+      <w:pPr>
+        <w:pStyle w:val="ListParagraph"/>
+      </w:pPr>
+      <w:r>
+        <w:drawing>
+          <wp:inline distT="0" distB="0" distL="0" distR="0" wp14:anchorId="656291B8" wp14:editId="2A90E046">
+            <wp:extent cx="5943600" cy="3498215"/>
+            <wp:effectExtent l="0" t="0" r="0" b="6985"/>
+            <wp:docPr id="642487124" name="Picture 1"/>
+            <wp:cNvGraphicFramePr>
+              <a:graphicFrameLocks xmlns:a="http://schemas.openxmlformats.org/drawingml/2006/main" noChangeAspect="1"/>
+            </wp:cNvGraphicFramePr>
+            <a:graphic xmlns:a="http://schemas.openxmlformats.org/drawingml/2006/main">
+              <a:graphicData uri="http://schemas.openxmlformats.org/drawingml/2006/picture">
+                <pic:pic xmlns:pic="http://schemas.openxmlformats.org/drawingml/2006/picture">
+                  <pic:nvPicPr>
+                    <pic:cNvPr id="1227680907" name=""/>
+                    <pic:cNvPicPr/>
+                  </pic:nvPicPr>
+                  <pic:blipFill>
+                    <a:blip r:embed="rId20"/>
+                    <a:stretch>
+                      <a:fillRect/>
+                    </a:stretch>
+                  </pic:blipFill>
+                  <pic:spPr>
+                    <a:xfrm>
+                      <a:off x="0" y="0"/>
+                      <a:ext cx="5943600" cy="3498215"/>
+                    </a:xfrm>
+                    <a:prstGeom prst="rect">
+                      <a:avLst/>
+                    </a:prstGeom>
+                  </pic:spPr>
+                </pic:pic>
+              </a:graphicData>
+            </a:graphic>
+          </wp:inline>
+        </w:drawing>
+      </w:r>
+    </w:p>
+    <w:p>
+      <w:pPr>
+        <w:pStyle w:val="ListParagraph"/>
+      </w:pPr>
+      <w:r>
+        <w:lastRenderedPageBreak/>
+        <w:drawing>
+          <wp:inline distT="0" distB="0" distL="0" distR="0" wp14:anchorId="4076A0DE" wp14:editId="24E2E92D">
+            <wp:extent cx="5943600" cy="3498215"/>
+            <wp:effectExtent l="0" t="0" r="0" b="6985"/>
+            <wp:docPr id="840603893" name="Picture 1"/>
+            <wp:cNvGraphicFramePr>
+              <a:graphicFrameLocks xmlns:a="http://schemas.openxmlformats.org/drawingml/2006/main" noChangeAspect="1"/>
+            </wp:cNvGraphicFramePr>
+            <a:graphic xmlns:a="http://schemas.openxmlformats.org/drawingml/2006/main">
+              <a:graphicData uri="http://schemas.openxmlformats.org/drawingml/2006/picture">
+                <pic:pic xmlns:pic="http://schemas.openxmlformats.org/drawingml/2006/picture">
+                  <pic:nvPicPr>
+                    <pic:cNvPr id="935126334" name=""/>
+                    <pic:cNvPicPr/>
+                  </pic:nvPicPr>
+                  <pic:blipFill>
+                    <a:blip r:embed="rId21"/>
+                    <a:stretch>
+                      <a:fillRect/>
+                    </a:stretch>
+                  </pic:blipFill>
+                  <pic:spPr>
+                    <a:xfrm>
+                      <a:off x="0" y="0"/>
+                      <a:ext cx="5943600" cy="3498215"/>
+                    </a:xfrm>
+                    <a:prstGeom prst="rect">
+                      <a:avLst/>
+                    </a:prstGeom>
+                  </pic:spPr>
+                </pic:pic>
+              </a:graphicData>
+            </a:graphic>
+          </wp:inline>
+        </w:drawing>
+      </w:r>
+    </w:p>
+    <w:p>
+      <w:pPr>
+        <w:pStyle w:val="ListParagraph"/>
+      </w:pPr>
+      <w:r>
+        <w:drawing>
+          <wp:inline distT="0" distB="0" distL="0" distR="0" wp14:anchorId="61221200" wp14:editId="3A7FF0D3">
+            <wp:extent cx="5943600" cy="3498215"/>
+            <wp:effectExtent l="0" t="0" r="0" b="6985"/>
+            <wp:docPr id="1714074950" name="Picture 1"/>
+            <wp:cNvGraphicFramePr>
+              <a:graphicFrameLocks xmlns:a="http://schemas.openxmlformats.org/drawingml/2006/main" noChangeAspect="1"/>
+            </wp:cNvGraphicFramePr>
+            <a:graphic xmlns:a="http://schemas.openxmlformats.org/drawingml/2006/main">
+              <a:graphicData uri="http://schemas.openxmlformats.org/drawingml/2006/picture">
+                <pic:pic xmlns:pic="http://schemas.openxmlformats.org/drawingml/2006/picture">
+                  <pic:nvPicPr>
+                    <pic:cNvPr id="1388666721" name=""/>
+                    <pic:cNvPicPr/>
+                  </pic:nvPicPr>
+                  <pic:blipFill>
+                    <a:blip r:embed="rId22"/>
+                    <a:stretch>
+                      <a:fillRect/>
+                    </a:stretch>
+                  </pic:blipFill>
+                  <pic:spPr>
+                    <a:xfrm>
+                      <a:off x="0" y="0"/>
+                      <a:ext cx="5943600" cy="3498215"/>
+                    </a:xfrm>
+                    <a:prstGeom prst="rect">
+                      <a:avLst/>
+                    </a:prstGeom>
+                  </pic:spPr>
+                </pic:pic>
+              </a:graphicData>
+            </a:graphic>
+          </wp:inline>
+        </w:drawing>
+      </w:r>
+    </w:p>
+    <w:p>
+      <w:pPr>
+        <w:pStyle w:val="ListParagraph"/>
+      </w:pPr>
+      <w:r>
+        <w:lastRenderedPageBreak/>
+        <w:drawing>
+          <wp:inline distT="0" distB="0" distL="0" distR="0" wp14:anchorId="473A88EC" wp14:editId="63426079">
+            <wp:extent cx="5943600" cy="3498215"/>
+            <wp:effectExtent l="0" t="0" r="0" b="6985"/>
+            <wp:docPr id="731818711" name="Picture 1"/>
+            <wp:cNvGraphicFramePr>
+              <a:graphicFrameLocks xmlns:a="http://schemas.openxmlformats.org/drawingml/2006/main" noChangeAspect="1"/>
+            </wp:cNvGraphicFramePr>
+            <a:graphic xmlns:a="http://schemas.openxmlformats.org/drawingml/2006/main">
+              <a:graphicData uri="http://schemas.openxmlformats.org/drawingml/2006/picture">
+                <pic:pic xmlns:pic="http://schemas.openxmlformats.org/drawingml/2006/picture">
+                  <pic:nvPicPr>
+                    <pic:cNvPr id="731818711" name=""/>
+                    <pic:cNvPicPr/>
+                  </pic:nvPicPr>
+                  <pic:blipFill>
+                    <a:blip r:embed="rId24"/>
+                    <a:stretch>
+                      <a:fillRect/>
+                    </a:stretch>
+                  </pic:blipFill>
+                  <pic:spPr>
+                    <a:xfrm>
+                      <a:off x="0" y="0"/>
+                      <a:ext cx="5943600" cy="3498215"/>
+                    </a:xfrm>
+                    <a:prstGeom prst="rect">
+                      <a:avLst/>
+                    </a:prstGeom>
+                  </pic:spPr>
+                </pic:pic>
+              </a:graphicData>
+            </a:graphic>
+          </wp:inline>
+        </w:drawing>
+      </w:r>
+    </w:p>
+    <w:p>
+      <w:pPr>
+        <w:pStyle w:val="ListParagraph"/>
+      </w:pPr>
+      <w:r>
+        <w:drawing>
+          <wp:inline distT="0" distB="0" distL="0" distR="0" wp14:anchorId="422B2C69" wp14:editId="66757B37">
+            <wp:extent cx="5943600" cy="3498215"/>
+            <wp:effectExtent l="0" t="0" r="0" b="6985"/>
+            <wp:docPr id="482218176" name="Picture 1"/>
+            <wp:cNvGraphicFramePr>
+              <a:graphicFrameLocks xmlns:a="http://schemas.openxmlformats.org/drawingml/2006/main" noChangeAspect="1"/>
+            </wp:cNvGraphicFramePr>
+            <a:graphic xmlns:a="http://schemas.openxmlformats.org/drawingml/2006/main">
+              <a:graphicData uri="http://schemas.openxmlformats.org/drawingml/2006/picture">
+                <pic:pic xmlns:pic="http://schemas.openxmlformats.org/drawingml/2006/picture">
+                  <pic:nvPicPr>
+                    <pic:cNvPr id="482218176" name=""/>
+                    <pic:cNvPicPr/>
+                  </pic:nvPicPr>
+                  <pic:blipFill>
+                    <a:blip r:embed="rId25"/>
+                    <a:stretch>
+                      <a:fillRect/>
+                    </a:stretch>
+                  </pic:blipFill>
+                  <pic:spPr>
+                    <a:xfrm>
+                      <a:off x="0" y="0"/>
+                      <a:ext cx="5943600" cy="3498215"/>
+                    </a:xfrm>
+                    <a:prstGeom prst="rect">
+                      <a:avLst/>
+                    </a:prstGeom>
+                  </pic:spPr>
+                </pic:pic>
+              </a:graphicData>
+            </a:graphic>
+          </wp:inline>
+        </w:drawing>
+      </w:r>
+    </w:p>
+    <w:p>
+      <w:pPr>
+        <w:pStyle w:val="ListParagraph"/>
+      </w:pPr>
+      <w:r>
+        <w:t>Pada saat salah password ke 6 kali:</w:t>
+      </w:r>
+    </w:p>
+    <w:p>
+      <w:pPr>
+        <w:pStyle w:val="ListParagraph"/>
+      </w:pPr>
+      <w:r>
+        <w:lastRenderedPageBreak/>
+        <w:drawing>
+          <wp:inline distT="0" distB="0" distL="0" distR="0" wp14:anchorId="1D0FDB00" wp14:editId="1480B2B7">
+            <wp:extent cx="5943600" cy="3498215"/>
+            <wp:effectExtent l="0" t="0" r="0" b="6985"/>
+            <wp:docPr id="1904253855" name="Picture 1"/>
+            <wp:cNvGraphicFramePr>
+              <a:graphicFrameLocks xmlns:a="http://schemas.openxmlformats.org/drawingml/2006/main" noChangeAspect="1"/>
+            </wp:cNvGraphicFramePr>
+            <a:graphic xmlns:a="http://schemas.openxmlformats.org/drawingml/2006/main">
+              <a:graphicData uri="http://schemas.openxmlformats.org/drawingml/2006/picture">
+                <pic:pic xmlns:pic="http://schemas.openxmlformats.org/drawingml/2006/picture">
+                  <pic:nvPicPr>
+                    <pic:cNvPr id="1904253855" name=""/>
+                    <pic:cNvPicPr/>
+                  </pic:nvPicPr>
+                  <pic:blipFill>
+                    <a:blip r:embed="rId26"/>
+                    <a:stretch>
+                      <a:fillRect/>
+                    </a:stretch>
+                  </pic:blipFill>
+                  <pic:spPr>
+                    <a:xfrm>
+                      <a:off x="0" y="0"/>
+                      <a:ext cx="5943600" cy="3498215"/>
+                    </a:xfrm>
+                    <a:prstGeom prst="rect">
+                      <a:avLst/>
+                    </a:prstGeom>
+                  </pic:spPr>
+                </pic:pic>
+              </a:graphicData>
+            </a:graphic>
+          </wp:inline>
+        </w:drawing>
+      </w:r>
+    </w:p>
+    <w:p>
+      <w:pPr>
+        <w:pStyle w:val="ListParagraph"/>
+      </w:pPr>
+      <w:r>
+        <w:t>Timestamp akan tersimpan di database sehingga meskipun server down, datanya tetap ada. Setelah 30 menit, maka user dapat melakukan login lagi.</w:t>
+      </w:r>
+    </w:p>
+    <w:p>
+      <w:pPr>
+        <w:pStyle w:val="ListParagraph"/>
+      </w:pPr>
+      <w:r>
+        <w:drawing>
+          <wp:inline distT="0" distB="0" distL="0" distR="0" wp14:anchorId="237E2CD1" wp14:editId="1A9A5644">
+            <wp:extent cx="5943600" cy="1350010"/>
+            <wp:effectExtent l="0" t="0" r="0" b="2540"/>
+            <wp:docPr id="1062592503" name="Picture 1"/>
+            <wp:cNvGraphicFramePr>
+              <a:graphicFrameLocks xmlns:a="http://schemas.openxmlformats.org/drawingml/2006/main" noChangeAspect="1"/>
+            </wp:cNvGraphicFramePr>
+            <a:graphic xmlns:a="http://schemas.openxmlformats.org/drawingml/2006/main">
+              <a:graphicData uri="http://schemas.openxmlformats.org/drawingml/2006/picture">
+                <pic:pic xmlns:pic="http://schemas.openxmlformats.org/drawingml/2006/picture">
+                  <pic:nvPicPr>
+                    <pic:cNvPr id="1062592503" name=""/>
+                    <pic:cNvPicPr/>
+                  </pic:nvPicPr>
+                  <pic:blipFill>
+                    <a:blip r:embed="rId27"/>
+                    <a:stretch>
+                      <a:fillRect/>
+                    </a:stretch>
+                  </pic:blipFill>
+                  <pic:spPr>
+                    <a:xfrm>
+                      <a:off x="0" y="0"/>
+                      <a:ext cx="5943600" cy="1350010"/>
+                    </a:xfrm>
+                    <a:prstGeom prst="rect">
+                      <a:avLst/>
+                    </a:prstGeom>
+                  </pic:spPr>
+                </pic:pic>
+              </a:graphicData>
+            </a:graphic>
+          </wp:inline>
+        </w:drawing>
+      </w:r>
+    </w:p>
+    <w:p>
+      <w:pPr>
+        <w:pStyle w:val="ListParagraph"/>
+      </w:pPr>
+      <w:r>
+        <w:t>Berikut adalah cuplikan apabila user berusaha melakukan login sebelum waktunya selesai.</w:t>
+      </w:r>
+    </w:p>
+    <w:p>
+      <w:pPr>
+        <w:pStyle w:val="ListParagraph"/>
+      </w:pPr>
+      <w:r>
+        <w:lastRenderedPageBreak/>
+        <w:drawing>
+          <wp:inline distT="0" distB="0" distL="0" distR="0" wp14:anchorId="0B6602B3" wp14:editId="52F9B785">
+            <wp:extent cx="5943600" cy="3498215"/>
+            <wp:effectExtent l="0" t="0" r="0" b="6985"/>
+            <wp:docPr id="1151736005" name="Picture 1"/>
+            <wp:cNvGraphicFramePr>
+              <a:graphicFrameLocks xmlns:a="http://schemas.openxmlformats.org/drawingml/2006/main" noChangeAspect="1"/>
+            </wp:cNvGraphicFramePr>
+            <a:graphic xmlns:a="http://schemas.openxmlformats.org/drawingml/2006/main">
+              <a:graphicData uri="http://schemas.openxmlformats.org/drawingml/2006/picture">
+                <pic:pic xmlns:pic="http://schemas.openxmlformats.org/drawingml/2006/picture">
+                  <pic:nvPicPr>
+                    <pic:cNvPr id="1151736005" name=""/>
+                    <pic:cNvPicPr/>
+                  </pic:nvPicPr>
+                  <pic:blipFill>
+                    <a:blip r:embed="rId28"/>
+                    <a:stretch>
+                      <a:fillRect/>
+                    </a:stretch>
+                  </pic:blipFill>
+                  <pic:spPr>
+                    <a:xfrm>
+                      <a:off x="0" y="0"/>
+                      <a:ext cx="5943600" cy="3498215"/>
+                    </a:xfrm>
+                    <a:prstGeom prst="rect">
+                      <a:avLst/>
+                    </a:prstGeom>
+                  </pic:spPr>
+                </pic:pic>
+              </a:graphicData>
+            </a:graphic>
+          </wp:inline>
+        </w:drawing>
+      </w:r>
+    </w:p>
+    <w:p>
+      <w:pPr>
+        <w:pStyle w:val="ListParagraph"/>
+      </w:pPr>
+      <w:r>
+        <w:t>Setelah 30 menit, maka user bisa  mencoba login lagi</w:t>
+      </w:r>
+    </w:p>
+    <w:p>
+      <w:pPr>
+        <w:pStyle w:val="ListParagraph"/>
+      </w:pPr>
+      <w:r>
+        <w:drawing>
+          <wp:inline distT="0" distB="0" distL="0" distR="0" wp14:anchorId="078C8F5F" wp14:editId="7FEDB079">
+            <wp:extent cx="5943600" cy="3498215"/>
+            <wp:effectExtent l="0" t="0" r="0" b="6985"/>
+            <wp:docPr id="483435105" name="Picture 1"/>
+            <wp:cNvGraphicFramePr>
+              <a:graphicFrameLocks xmlns:a="http://schemas.openxmlformats.org/drawingml/2006/main" noChangeAspect="1"/>
+            </wp:cNvGraphicFramePr>
+            <a:graphic xmlns:a="http://schemas.openxmlformats.org/drawingml/2006/main">
+              <a:graphicData uri="http://schemas.openxmlformats.org/drawingml/2006/picture">
+                <pic:pic xmlns:pic="http://schemas.openxmlformats.org/drawingml/2006/picture">
+                  <pic:nvPicPr>
+                    <pic:cNvPr id="483435105" name=""/>
+                    <pic:cNvPicPr/>
+                  </pic:nvPicPr>
+                  <pic:blipFill>
+                    <a:blip r:embed="rId29"/>
+                    <a:stretch>
+                      <a:fillRect/>
+                    </a:stretch>
+                  </pic:blipFill>
+                  <pic:spPr>
+                    <a:xfrm>
+                      <a:off x="0" y="0"/>
+                      <a:ext cx="5943600" cy="3498215"/>
+                    </a:xfrm>
+                    <a:prstGeom prst="rect">
+                      <a:avLst/>
+                    </a:prstGeom>
+                  </pic:spPr>
+                </pic:pic>
+              </a:graphicData>
+            </a:graphic>
+          </wp:inline>
+        </w:drawing>
+      </w:r>
+    </w:p>
+    <w:p>
+      <w:pPr>
+        <w:pStyle w:val="ListParagraph"/>
+      </w:pPr>
+      <w:r>
+        <w:t>Data di db juga sudah direset</w:t>
+      </w:r>
+    </w:p>
+    <w:p>
+      <w:pPr>
+        <w:pStyle w:val="ListParagraph"/>
+      </w:pPr>
+      <w:r>
+        <w:drawing>
+          <wp:inline distT="0" distB="0" distL="0" distR="0" wp14:anchorId="00CD6085" wp14:editId="3E3CB422">
+            <wp:extent cx="5943600" cy="1433830"/>
+            <wp:effectExtent l="0" t="0" r="0" b="0"/>
+            <wp:docPr id="668463812" name="Picture 1"/>
+            <wp:cNvGraphicFramePr>
+              <a:graphicFrameLocks xmlns:a="http://schemas.openxmlformats.org/drawingml/2006/main" noChangeAspect="1"/>
+            </wp:cNvGraphicFramePr>
+            <a:graphic xmlns:a="http://schemas.openxmlformats.org/drawingml/2006/main">
+              <a:graphicData uri="http://schemas.openxmlformats.org/drawingml/2006/picture">
+                <pic:pic xmlns:pic="http://schemas.openxmlformats.org/drawingml/2006/picture">
+                  <pic:nvPicPr>
+                    <pic:cNvPr id="668463812" name=""/>
+                    <pic:cNvPicPr/>
+                  </pic:nvPicPr>
+                  <pic:blipFill>
+                    <a:blip r:embed="rId30"/>
+                    <a:stretch>
+                      <a:fillRect/>
+                    </a:stretch>
+                  </pic:blipFill>
+                  <pic:spPr>
+                    <a:xfrm>
+                      <a:off x="0" y="0"/>
+                      <a:ext cx="5943600" cy="1433830"/>
+                    </a:xfrm>
+                    <a:prstGeom prst="rect">
+                      <a:avLst/>
+                    </a:prstGeom>
+                  </pic:spPr>
+                </pic:pic>
+              </a:graphicData>
+            </a:graphic>
+          </wp:inline>
+        </w:drawing>
+      </w:r>
+    </w:p>
+    <w:p>
+      <w:pPr>
+        <w:pStyle w:val="ListParagraph"/>
+      </w:pPr>
     </w:p>
     <w:p>
       <w:pPr>
@@ -705,7 +2282,7 @@
       </w:r>
     </w:p>
     <w:sectPr>
-      <w:pgSz w:w="12240" w:h="15840"/>
+      <w:pgSz w:w="11906" w:h="16838" w:code="9"/>
       <w:pgMar w:top="1440" w:right="1440" w:bottom="1440" w:left="1440" w:header="720" w:footer="720" w:gutter="0"/>
       <w:cols w:space="720"/>
       <w:docGrid w:linePitch="360"/>
@@ -1250,6 +2827,25 @@
       <w:contextualSpacing/>
     </w:pPr>
   </w:style>
+  <w:style w:type="paragraph" w:styleId="NormalWeb">
+    <w:name w:val="Normal (Web)"/>
+    <w:basedOn w:val="Normal"/>
+    <w:uiPriority w:val="99"/>
+    <w:semiHidden/>
+    <w:unhideWhenUsed/>
+    <w:rsid w:val="00E87AF6"/>
+    <w:pPr>
+      <w:spacing w:before="100" w:beforeAutospacing="1" w:after="100" w:afterAutospacing="1" w:line="240" w:lineRule="auto"/>
+    </w:pPr>
+    <w:rPr>
+      <w:rFonts w:ascii="Times New Roman" w:eastAsia="Times New Roman" w:hAnsi="Times New Roman" w:cs="Times New Roman"/>
+      <w:kern w:val="0"/>
+      <w:sz w:val="24"/>
+      <w:szCs w:val="24"/>
+      <w:lang w:bidi="ar-SA"/>
+      <w14:ligatures w14:val="none"/>
+    </w:rPr>
+  </w:style>
 </w:styles>
 </file>
 

</xml_diff>